<commit_message>
Add award icon to cv
</commit_message>
<xml_diff>
--- a/assets/CV_Arnab_24.docx
+++ b/assets/CV_Arnab_24.docx
@@ -420,12 +420,14 @@
         </w:tabs>
         <w:spacing w:before="81" w:line="240" w:lineRule="auto"/>
       </w:pPr>
+      <w:proofErr w:type="spellStart"/>
       <w:r>
         <w:t>M</w:t>
       </w:r>
       <w:r>
         <w:t>.Tech</w:t>
       </w:r>
+      <w:proofErr w:type="spellEnd"/>
       <w:r>
         <w:rPr>
           <w:spacing w:val="-3"/>
@@ -876,6 +878,59 @@
         <w:t>Best Paper Award</w:t>
       </w:r>
       <w:r>
+        <w:rPr>
+          <w:b/>
+          <w:bCs/>
+        </w:rPr>
+        <w:t xml:space="preserve"> </w:t>
+      </w:r>
+      <w:r>
+        <w:rPr>
+          <w:noProof/>
+        </w:rPr>
+        <w:drawing>
+          <wp:inline distT="0" distB="0" distL="0" distR="0" wp14:anchorId="7CC12AF0" wp14:editId="31A569F5">
+            <wp:extent cx="146050" cy="146050"/>
+            <wp:effectExtent l="0" t="0" r="6350" b="6350"/>
+            <wp:docPr id="285272287" name="Graphic 1" descr="Trophy with solid fill"/>
+            <wp:cNvGraphicFramePr>
+              <a:graphicFrameLocks xmlns:a="http://schemas.openxmlformats.org/drawingml/2006/main" noChangeAspect="1"/>
+            </wp:cNvGraphicFramePr>
+            <a:graphic xmlns:a="http://schemas.openxmlformats.org/drawingml/2006/main">
+              <a:graphicData uri="http://schemas.openxmlformats.org/drawingml/2006/picture">
+                <pic:pic xmlns:pic="http://schemas.openxmlformats.org/drawingml/2006/picture">
+                  <pic:nvPicPr>
+                    <pic:cNvPr id="285272287" name="Graphic 285272287" descr="Trophy with solid fill"/>
+                    <pic:cNvPicPr/>
+                  </pic:nvPicPr>
+                  <pic:blipFill>
+                    <a:blip r:embed="rId9">
+                      <a:extLst>
+                        <a:ext uri="{96DAC541-7B7A-43D3-8B79-37D633B846F1}">
+                          <asvg:svgBlip xmlns:asvg="http://schemas.microsoft.com/office/drawing/2016/SVG/main" r:embed="rId10"/>
+                        </a:ext>
+                      </a:extLst>
+                    </a:blip>
+                    <a:stretch>
+                      <a:fillRect/>
+                    </a:stretch>
+                  </pic:blipFill>
+                  <pic:spPr>
+                    <a:xfrm flipH="1">
+                      <a:off x="0" y="0"/>
+                      <a:ext cx="146050" cy="146050"/>
+                    </a:xfrm>
+                    <a:prstGeom prst="rect">
+                      <a:avLst/>
+                    </a:prstGeom>
+                  </pic:spPr>
+                </pic:pic>
+              </a:graphicData>
+            </a:graphic>
+          </wp:inline>
+        </w:drawing>
+      </w:r>
+      <w:r>
         <w:t>)</w:t>
       </w:r>
       <w:r>
@@ -1115,8 +1170,13 @@
         </w:rPr>
         <w:t xml:space="preserve"> </w:t>
       </w:r>
-      <w:r>
-        <w:t>Tekur,</w:t>
+      <w:proofErr w:type="spellStart"/>
+      <w:r>
+        <w:t>Tekur</w:t>
+      </w:r>
+      <w:proofErr w:type="spellEnd"/>
+      <w:r>
+        <w:t>,</w:t>
       </w:r>
       <w:r>
         <w:rPr>
@@ -1310,6 +1370,7 @@
         </w:rPr>
         <w:t xml:space="preserve"> </w:t>
       </w:r>
+      <w:proofErr w:type="gramStart"/>
       <w:r>
         <w:rPr>
           <w:i/>
@@ -1330,7 +1391,15 @@
           <w:i/>
           <w:lang w:val="de-DE"/>
         </w:rPr>
-        <w:t>Graz,</w:t>
+        <w:t>Graz</w:t>
+      </w:r>
+      <w:proofErr w:type="gramEnd"/>
+      <w:r>
+        <w:rPr>
+          <w:i/>
+          <w:lang w:val="de-DE"/>
+        </w:rPr>
+        <w:t>,</w:t>
       </w:r>
       <w:r>
         <w:rPr>
@@ -1364,7 +1433,7 @@
       <w:r>
         <w:t xml:space="preserve"> contributor to </w:t>
       </w:r>
-      <w:hyperlink r:id="rId9" w:history="1">
+      <w:hyperlink r:id="rId11" w:history="1">
         <w:r>
           <w:rPr>
             <w:rStyle w:val="Hyperlink"/>
@@ -1377,7 +1446,21 @@
         <w:rPr>
           <w:spacing w:val="-2"/>
         </w:rPr>
-        <w:t>, an open source end-to-end ML system.</w:t>
+        <w:t xml:space="preserve">, an </w:t>
+      </w:r>
+      <w:proofErr w:type="gramStart"/>
+      <w:r>
+        <w:rPr>
+          <w:spacing w:val="-2"/>
+        </w:rPr>
+        <w:t>open source</w:t>
+      </w:r>
+      <w:proofErr w:type="gramEnd"/>
+      <w:r>
+        <w:rPr>
+          <w:spacing w:val="-2"/>
+        </w:rPr>
+        <w:t xml:space="preserve"> end-to-end ML system.</w:t>
       </w:r>
     </w:p>
     <w:p>
@@ -1677,7 +1760,7 @@
         </w:rPr>
         <w:t xml:space="preserve"> </w:t>
       </w:r>
-      <w:hyperlink r:id="rId10" w:history="1">
+      <w:hyperlink r:id="rId12" w:history="1">
         <w:r>
           <w:rPr>
             <w:rStyle w:val="Hyperlink"/>
@@ -1731,7 +1814,7 @@
         </w:rPr>
         <w:t xml:space="preserve">, </w:t>
       </w:r>
-      <w:hyperlink r:id="rId11" w:history="1">
+      <w:hyperlink r:id="rId13" w:history="1">
         <w:r>
           <w:rPr>
             <w:rStyle w:val="Hyperlink"/>
@@ -1748,7 +1831,7 @@
       <w:r>
         <w:t xml:space="preserve">, </w:t>
       </w:r>
-      <w:hyperlink r:id="rId12" w:history="1">
+      <w:hyperlink r:id="rId14" w:history="1">
         <w:r>
           <w:rPr>
             <w:rStyle w:val="Hyperlink"/>
@@ -1777,11 +1860,19 @@
           <w:spacing w:val="-2"/>
         </w:rPr>
       </w:pPr>
-      <w:r>
-        <w:rPr>
-          <w:spacing w:val="-2"/>
-        </w:rPr>
-        <w:t>OPEN SOURCE CONTRIBUTIONS</w:t>
+      <w:proofErr w:type="gramStart"/>
+      <w:r>
+        <w:rPr>
+          <w:spacing w:val="-2"/>
+        </w:rPr>
+        <w:t>OPEN SOURCE</w:t>
+      </w:r>
+      <w:proofErr w:type="gramEnd"/>
+      <w:r>
+        <w:rPr>
+          <w:spacing w:val="-2"/>
+        </w:rPr>
+        <w:t xml:space="preserve"> CONTRIBUTIONS</w:t>
       </w:r>
     </w:p>
     <w:p>
@@ -1881,7 +1972,7 @@
       <w:r>
         <w:t xml:space="preserve"> </w:t>
       </w:r>
-      <w:hyperlink r:id="rId13" w:history="1">
+      <w:hyperlink r:id="rId15" w:history="1">
         <w:r>
           <w:rPr>
             <w:rStyle w:val="Hyperlink"/>
@@ -1922,7 +2013,7 @@
       <w:r>
         <w:t xml:space="preserve"> </w:t>
       </w:r>
-      <w:hyperlink r:id="rId14" w:history="1">
+      <w:hyperlink r:id="rId16" w:history="1">
         <w:r>
           <w:rPr>
             <w:rStyle w:val="Hyperlink"/>
@@ -1936,7 +2027,7 @@
       <w:r>
         <w:t xml:space="preserve"> with </w:t>
       </w:r>
-      <w:hyperlink r:id="rId15" w:history="1">
+      <w:hyperlink r:id="rId17" w:history="1">
         <w:r>
           <w:rPr>
             <w:rStyle w:val="Hyperlink"/>
@@ -2718,6 +2809,7 @@
   <w:style w:type="character" w:default="1" w:styleId="DefaultParagraphFont">
     <w:name w:val="Default Paragraph Font"/>
     <w:uiPriority w:val="1"/>
+    <w:semiHidden/>
     <w:unhideWhenUsed/>
   </w:style>
   <w:style w:type="table" w:default="1" w:styleId="TableNormal">

</xml_diff>